<commit_message>
few other changes are made
</commit_message>
<xml_diff>
--- a/mlk.docx
+++ b/mlk.docx
@@ -8,19 +8,19 @@
       </w:r>
       <w:r>
         <w:rPr>
-          <w:color w:val="C00000"/>
+          <w:color w:val="FF0000"/>
         </w:rPr>
         <w:t>(This is a change – Ve</w:t>
       </w:r>
       <w:r>
         <w:rPr>
-          <w:color w:val="C00000"/>
-        </w:rPr>
-        <w:t>rsion for branch alternate</w:t>
-      </w:r>
-      <w:r>
-        <w:rPr>
-          <w:color w:val="C00000"/>
+          <w:color w:val="FF0000"/>
+        </w:rPr>
+        <w:t>rsion for main branch</w:t>
+      </w:r>
+      <w:r>
+        <w:rPr>
+          <w:color w:val="FF0000"/>
         </w:rPr>
         <w:t>)</w:t>
       </w:r>
@@ -664,7 +664,6 @@
   <w:style w:type="paragraph" w:default="1" w:styleId="Normal">
     <w:name w:val="Normal"/>
     <w:qFormat/>
-    <w:rsid w:val="001772C0"/>
   </w:style>
   <w:style w:type="character" w:default="1" w:styleId="DefaultParagraphFont">
     <w:name w:val="Default Paragraph Font"/>
@@ -719,6 +718,7 @@
     <w:name w:val="Normal (Web)"/>
     <w:basedOn w:val="Normal"/>
     <w:uiPriority w:val="99"/>
+    <w:semiHidden/>
     <w:unhideWhenUsed/>
     <w:rsid w:val="00094D0B"/>
     <w:pPr>

</xml_diff>